<commit_message>
finished documentation and design document
</commit_message>
<xml_diff>
--- a/DesignDocument.docx
+++ b/DesignDocument.docx
@@ -19,20 +19,167 @@
         <w:rPr>
           <w:b/>
         </w:rPr>
-        <w:t>Design Doc</w:t>
-      </w:r>
-    </w:p>
-    <w:p>
-      <w:pPr>
-        <w:spacing w:after="0"/>
+        <w:t xml:space="preserve">Summary of </w:t>
+      </w:r>
+      <w:proofErr w:type="spellStart"/>
+      <w:r>
         <w:rPr>
           <w:b/>
         </w:rPr>
-      </w:pPr>
+        <w:t>CZBiohub</w:t>
+      </w:r>
+      <w:proofErr w:type="spellEnd"/>
       <w:r>
         <w:rPr>
           <w:b/>
         </w:rPr>
+        <w:t xml:space="preserve"> Programming Challenge</w:t>
+      </w:r>
+    </w:p>
+    <w:p>
+      <w:pPr>
+        <w:spacing w:after="0"/>
+        <w:rPr>
+          <w:b/>
+        </w:rPr>
+      </w:pPr>
+    </w:p>
+    <w:p>
+      <w:pPr>
+        <w:spacing w:after="0"/>
+        <w:rPr>
+          <w:b/>
+        </w:rPr>
+      </w:pPr>
+      <w:r>
+        <w:rPr>
+          <w:b/>
+        </w:rPr>
+        <w:t>Steps to run the program</w:t>
+      </w:r>
+    </w:p>
+    <w:p>
+      <w:pPr>
+        <w:spacing w:after="0"/>
+      </w:pPr>
+      <w:r>
+        <w:t>The program has two dependencies which should be installed through pip</w:t>
+      </w:r>
+      <w:r>
+        <w:t>. Note PyQt5 is a large library.</w:t>
+      </w:r>
+    </w:p>
+    <w:p>
+      <w:pPr>
+        <w:spacing w:after="0"/>
+      </w:pPr>
+    </w:p>
+    <w:p>
+      <w:pPr>
+        <w:spacing w:after="0"/>
+        <w:rPr>
+          <w:rFonts w:ascii="MS Reference Sans Serif" w:hAnsi="MS Reference Sans Serif"/>
+        </w:rPr>
+      </w:pPr>
+      <w:r>
+        <w:rPr>
+          <w:rFonts w:ascii="MS Reference Sans Serif" w:hAnsi="MS Reference Sans Serif"/>
+        </w:rPr>
+        <w:t xml:space="preserve">&gt;&gt; </w:t>
+      </w:r>
+      <w:r>
+        <w:rPr>
+          <w:rFonts w:ascii="MS Reference Sans Serif" w:hAnsi="MS Reference Sans Serif"/>
+        </w:rPr>
+        <w:t>pip</w:t>
+      </w:r>
+      <w:r>
+        <w:rPr>
+          <w:rFonts w:ascii="MS Reference Sans Serif" w:hAnsi="MS Reference Sans Serif"/>
+        </w:rPr>
+        <w:t xml:space="preserve"> install Equation</w:t>
+      </w:r>
+    </w:p>
+    <w:p>
+      <w:pPr>
+        <w:spacing w:after="0"/>
+        <w:rPr>
+          <w:rFonts w:ascii="MS Reference Sans Serif" w:hAnsi="MS Reference Sans Serif"/>
+        </w:rPr>
+      </w:pPr>
+      <w:r>
+        <w:rPr>
+          <w:rFonts w:ascii="MS Reference Sans Serif" w:hAnsi="MS Reference Sans Serif"/>
+        </w:rPr>
+        <w:t xml:space="preserve">&gt;&gt; </w:t>
+      </w:r>
+      <w:r>
+        <w:rPr>
+          <w:rFonts w:ascii="MS Reference Sans Serif" w:hAnsi="MS Reference Sans Serif"/>
+        </w:rPr>
+        <w:t>pip</w:t>
+      </w:r>
+      <w:r>
+        <w:rPr>
+          <w:rFonts w:ascii="MS Reference Sans Serif" w:hAnsi="MS Reference Sans Serif"/>
+        </w:rPr>
+        <w:t xml:space="preserve"> install PyQt5</w:t>
+      </w:r>
+    </w:p>
+    <w:p>
+      <w:pPr>
+        <w:spacing w:after="0"/>
+      </w:pPr>
+    </w:p>
+    <w:p>
+      <w:pPr>
+        <w:spacing w:after="0"/>
+      </w:pPr>
+      <w:r>
+        <w:t xml:space="preserve">User should then run “CZApp.py” from the command line, </w:t>
+      </w:r>
+    </w:p>
+    <w:p>
+      <w:pPr>
+        <w:spacing w:after="0"/>
+      </w:pPr>
+    </w:p>
+    <w:p>
+      <w:pPr>
+        <w:spacing w:after="0"/>
+        <w:rPr>
+          <w:rFonts w:ascii="MS Reference Sans Serif" w:hAnsi="MS Reference Sans Serif"/>
+        </w:rPr>
+      </w:pPr>
+      <w:r>
+        <w:rPr>
+          <w:rFonts w:ascii="MS Reference Sans Serif" w:hAnsi="MS Reference Sans Serif"/>
+        </w:rPr>
+        <w:t>&gt;&gt; p</w:t>
+      </w:r>
+      <w:r>
+        <w:rPr>
+          <w:rFonts w:ascii="MS Reference Sans Serif" w:hAnsi="MS Reference Sans Serif"/>
+        </w:rPr>
+        <w:t>ython CZApp.py</w:t>
+      </w:r>
+    </w:p>
+    <w:p>
+      <w:pPr>
+        <w:spacing w:after="0"/>
+      </w:pPr>
+    </w:p>
+    <w:p>
+      <w:pPr>
+        <w:spacing w:after="0"/>
+        <w:rPr>
+          <w:b/>
+        </w:rPr>
+      </w:pPr>
+      <w:r>
+        <w:rPr>
+          <w:b/>
+        </w:rPr>
         <w:t>How the program should work:</w:t>
       </w:r>
     </w:p>
@@ -41,20 +188,60 @@
         <w:spacing w:after="0"/>
       </w:pPr>
       <w:r>
-        <w:t xml:space="preserve">A user can load a list of functions or create functions in the application window, choose domains over which to evaluate them and plot the results. Multiple functions can be plotted at once, and the plot window allows for zooming, panning, saving screenshots and other common functionality. Evaluating a function over a domain creates a dataset which can be stored or accessed later. Both lists of functions and lists of datasets can be saved and imported. </w:t>
-      </w:r>
-    </w:p>
-    <w:p>
-      <w:pPr>
-        <w:spacing w:after="0"/>
-      </w:pPr>
-    </w:p>
-    <w:p>
-      <w:pPr>
-        <w:spacing w:after="0"/>
-      </w:pPr>
-      <w:r>
-        <w:t xml:space="preserve">A status bar informs the user of different application processes and outputs and errors and warnings are saved to an external log. </w:t>
+        <w:t xml:space="preserve">The purpose of the program is to plot functions of two parameters, therefore we should make plotting functions and comparing them to each other as easy as possible. For this </w:t>
+      </w:r>
+      <w:proofErr w:type="gramStart"/>
+      <w:r>
+        <w:t>reason</w:t>
+      </w:r>
+      <w:proofErr w:type="gramEnd"/>
+      <w:r>
+        <w:t xml:space="preserve"> the program is structured around several core classes: Functions, Domains, and Datasets. These are explained further below. </w:t>
+      </w:r>
+    </w:p>
+    <w:p>
+      <w:pPr>
+        <w:spacing w:after="0"/>
+      </w:pPr>
+    </w:p>
+    <w:p>
+      <w:pPr>
+        <w:spacing w:after="0"/>
+      </w:pPr>
+      <w:r>
+        <w:t>A user should be able to easily generate plots, compare the effects of changing parameters on a function, and compare two functions over the same domain. Domains should be generated easily by user input.</w:t>
+      </w:r>
+      <w:r>
+        <w:t xml:space="preserve"> Descriptions of functions, domains, and datasets should be readily accessible via a single click by displaying in the status bar. </w:t>
+      </w:r>
+    </w:p>
+    <w:p>
+      <w:pPr>
+        <w:spacing w:after="0"/>
+      </w:pPr>
+    </w:p>
+    <w:p>
+      <w:pPr>
+        <w:spacing w:after="0"/>
+      </w:pPr>
+      <w:r>
+        <w:t xml:space="preserve">It should be intuitive and obvious how to use the program through layout and tooltips that appear when mouse hovers over a button. Someone should hypothetically be able to run the program and start using it without any instruction. </w:t>
+      </w:r>
+    </w:p>
+    <w:p>
+      <w:pPr>
+        <w:spacing w:after="0"/>
+      </w:pPr>
+    </w:p>
+    <w:p>
+      <w:pPr>
+        <w:spacing w:after="0"/>
+      </w:pPr>
+      <w:r>
+        <w:t xml:space="preserve">Program should fail ‘nicely’ as modern software does, with error messages stating what the problem was, avoiding crashing, reverting to safe/previous values. </w:t>
+      </w:r>
+      <w:r>
+        <w:t xml:space="preserve">If something goes wrong, a status bar prints out what the likely cause of the error was and steps to remedy it. </w:t>
       </w:r>
     </w:p>
     <w:p>
@@ -86,7 +273,10 @@
         <w:spacing w:after="0"/>
       </w:pPr>
       <w:r>
-        <w:t>Contractual programming is strictly enforced between all classes</w:t>
+        <w:t xml:space="preserve">Contractual programming is </w:t>
+      </w:r>
+      <w:r>
+        <w:t>enforced wherever possible to encapsulate class functionality without breaking external representation</w:t>
       </w:r>
     </w:p>
     <w:p>
@@ -101,6 +291,20 @@
       <w:r>
         <w:t>Defensive programming is enforced against invalid user actions</w:t>
       </w:r>
+      <w:r>
+        <w:t xml:space="preserve"> where ever possible </w:t>
+      </w:r>
+      <w:proofErr w:type="gramStart"/>
+      <w:r>
+        <w:t>through the use of</w:t>
+      </w:r>
+      <w:proofErr w:type="gramEnd"/>
+      <w:r>
+        <w:t xml:space="preserve"> try-except handling for better program stability</w:t>
+      </w:r>
+      <w:r>
+        <w:t>, getter-setter methods, default initialization of functions</w:t>
+      </w:r>
     </w:p>
     <w:p>
       <w:pPr>
@@ -112,20 +316,437 @@
         <w:spacing w:after="0"/>
       </w:pPr>
       <w:r>
-        <w:t>Most functionality is implemented in a way that reduces memory overhead, however some decisions were made which affect memory to allow more flexibility in user interaction</w:t>
-      </w:r>
-    </w:p>
-    <w:p>
-      <w:pPr>
-        <w:spacing w:after="0"/>
-      </w:pPr>
-    </w:p>
-    <w:p>
-      <w:pPr>
-        <w:spacing w:after="0"/>
-      </w:pPr>
-      <w:r>
-        <w:t>GUI Window contains basic elements:</w:t>
+        <w:t>Escalator principle: if something breaks, the program still works and simply displays a status message about what went wrong</w:t>
+      </w:r>
+    </w:p>
+    <w:p>
+      <w:pPr>
+        <w:pStyle w:val="ListParagraph"/>
+        <w:numPr>
+          <w:ilvl w:val="0"/>
+          <w:numId w:val="2"/>
+        </w:numPr>
+        <w:spacing w:after="0"/>
+      </w:pPr>
+      <w:r>
+        <w:t>Sanitizing inputs wherever possible, e.g. w</w:t>
+      </w:r>
+      <w:r>
+        <w:t xml:space="preserve">hen importing functions from a JSON file make few assumptions that the data is ‘good’, but be robust enough to handle missing </w:t>
+      </w:r>
+      <w:r>
+        <w:t>attributes / auto-generate them if possible</w:t>
+      </w:r>
+    </w:p>
+    <w:p>
+      <w:pPr>
+        <w:spacing w:after="0"/>
+      </w:pPr>
+    </w:p>
+    <w:p>
+      <w:pPr>
+        <w:spacing w:after="0"/>
+      </w:pPr>
+    </w:p>
+    <w:p>
+      <w:pPr>
+        <w:spacing w:after="0"/>
+      </w:pPr>
+      <w:r>
+        <w:rPr>
+          <w:b/>
+        </w:rPr>
+        <w:t>GUI Layout of major features</w:t>
+      </w:r>
+    </w:p>
+    <w:p>
+      <w:pPr>
+        <w:spacing w:after="0"/>
+      </w:pPr>
+      <w:r>
+        <w:rPr>
+          <w:noProof/>
+        </w:rPr>
+        <w:drawing>
+          <wp:inline distT="0" distB="0" distL="0" distR="0" wp14:anchorId="59E965C3" wp14:editId="6BE92101">
+            <wp:extent cx="5943600" cy="3542030"/>
+            <wp:effectExtent l="0" t="0" r="0" b="1270"/>
+            <wp:docPr id="1" name="Picture 1"/>
+            <wp:cNvGraphicFramePr>
+              <a:graphicFrameLocks xmlns:a="http://schemas.openxmlformats.org/drawingml/2006/main" noChangeAspect="1"/>
+            </wp:cNvGraphicFramePr>
+            <a:graphic xmlns:a="http://schemas.openxmlformats.org/drawingml/2006/main">
+              <a:graphicData uri="http://schemas.openxmlformats.org/drawingml/2006/picture">
+                <pic:pic xmlns:pic="http://schemas.openxmlformats.org/drawingml/2006/picture">
+                  <pic:nvPicPr>
+                    <pic:cNvPr id="1" name=""/>
+                    <pic:cNvPicPr/>
+                  </pic:nvPicPr>
+                  <pic:blipFill>
+                    <a:blip r:embed="rId7"/>
+                    <a:stretch>
+                      <a:fillRect/>
+                    </a:stretch>
+                  </pic:blipFill>
+                  <pic:spPr>
+                    <a:xfrm>
+                      <a:off x="0" y="0"/>
+                      <a:ext cx="5943600" cy="3542030"/>
+                    </a:xfrm>
+                    <a:prstGeom prst="rect">
+                      <a:avLst/>
+                    </a:prstGeom>
+                  </pic:spPr>
+                </pic:pic>
+              </a:graphicData>
+            </a:graphic>
+          </wp:inline>
+        </w:drawing>
+      </w:r>
+    </w:p>
+    <w:p>
+      <w:pPr>
+        <w:spacing w:after="0"/>
+        <w:rPr>
+          <w:b/>
+        </w:rPr>
+      </w:pPr>
+    </w:p>
+    <w:p>
+      <w:pPr>
+        <w:spacing w:after="0"/>
+        <w:rPr>
+          <w:b/>
+        </w:rPr>
+      </w:pPr>
+    </w:p>
+    <w:p>
+      <w:pPr>
+        <w:spacing w:after="0"/>
+        <w:rPr>
+          <w:b/>
+        </w:rPr>
+      </w:pPr>
+    </w:p>
+    <w:p>
+      <w:pPr>
+        <w:spacing w:after="0"/>
+      </w:pPr>
+      <w:r>
+        <w:rPr>
+          <w:b/>
+        </w:rPr>
+        <w:t>Conceptual Organization of Code</w:t>
+      </w:r>
+    </w:p>
+    <w:p>
+      <w:pPr>
+        <w:spacing w:after="0"/>
+      </w:pPr>
+      <w:r>
+        <w:rPr>
+          <w:noProof/>
+        </w:rPr>
+        <w:drawing>
+          <wp:inline distT="0" distB="0" distL="0" distR="0" wp14:anchorId="79598F8B" wp14:editId="4F846AB7">
+            <wp:extent cx="5943600" cy="2646045"/>
+            <wp:effectExtent l="0" t="0" r="0" b="1905"/>
+            <wp:docPr id="2" name="Picture 2"/>
+            <wp:cNvGraphicFramePr>
+              <a:graphicFrameLocks xmlns:a="http://schemas.openxmlformats.org/drawingml/2006/main" noChangeAspect="1"/>
+            </wp:cNvGraphicFramePr>
+            <a:graphic xmlns:a="http://schemas.openxmlformats.org/drawingml/2006/main">
+              <a:graphicData uri="http://schemas.openxmlformats.org/drawingml/2006/picture">
+                <pic:pic xmlns:pic="http://schemas.openxmlformats.org/drawingml/2006/picture">
+                  <pic:nvPicPr>
+                    <pic:cNvPr id="1" name=""/>
+                    <pic:cNvPicPr/>
+                  </pic:nvPicPr>
+                  <pic:blipFill>
+                    <a:blip r:embed="rId8"/>
+                    <a:stretch>
+                      <a:fillRect/>
+                    </a:stretch>
+                  </pic:blipFill>
+                  <pic:spPr>
+                    <a:xfrm>
+                      <a:off x="0" y="0"/>
+                      <a:ext cx="5943600" cy="2646045"/>
+                    </a:xfrm>
+                    <a:prstGeom prst="rect">
+                      <a:avLst/>
+                    </a:prstGeom>
+                  </pic:spPr>
+                </pic:pic>
+              </a:graphicData>
+            </a:graphic>
+          </wp:inline>
+        </w:drawing>
+      </w:r>
+    </w:p>
+    <w:p>
+      <w:pPr>
+        <w:spacing w:after="0"/>
+      </w:pPr>
+    </w:p>
+    <w:p>
+      <w:pPr>
+        <w:spacing w:after="0"/>
+      </w:pPr>
+      <w:r>
+        <w:t>The flow of information in the program is as follows:</w:t>
+      </w:r>
+    </w:p>
+    <w:p>
+      <w:pPr>
+        <w:spacing w:after="0"/>
+      </w:pPr>
+      <w:r>
+        <w:t>1. A user may either load functions from a JSON file or use the default functions built-in. Functions populate a list the user can click on to select and view function information</w:t>
+      </w:r>
+    </w:p>
+    <w:p>
+      <w:pPr>
+        <w:spacing w:after="0"/>
+      </w:pPr>
+      <w:r>
+        <w:lastRenderedPageBreak/>
+        <w:t>2. A user may either create new domains or use the default domains built-in. Domains populate a list analogous to functions</w:t>
+      </w:r>
+    </w:p>
+    <w:p>
+      <w:pPr>
+        <w:spacing w:after="0"/>
+      </w:pPr>
+      <w:r>
+        <w:t>3. With a function and domain selected, a user may generate a new dataset which is added to a List analogous to Functions and Domains.</w:t>
+      </w:r>
+    </w:p>
+    <w:p>
+      <w:pPr>
+        <w:spacing w:after="0"/>
+      </w:pPr>
+      <w:r>
+        <w:t xml:space="preserve">4. With a dataset selected, a user can add it to the current plotting window. Plotter can support multiple plots and will append with legend if there is more than one dataset plotted. </w:t>
+      </w:r>
+    </w:p>
+    <w:p>
+      <w:pPr>
+        <w:spacing w:after="0"/>
+      </w:pPr>
+      <w:r>
+        <w:t xml:space="preserve">5. User can generate as many datasets and domains as they wish to compare / evaluate functions on. </w:t>
+      </w:r>
+    </w:p>
+    <w:p>
+      <w:pPr>
+        <w:spacing w:after="0"/>
+        <w:rPr>
+          <w:b/>
+        </w:rPr>
+      </w:pPr>
+    </w:p>
+    <w:p>
+      <w:pPr>
+        <w:spacing w:after="0"/>
+        <w:rPr>
+          <w:b/>
+        </w:rPr>
+      </w:pPr>
+      <w:r>
+        <w:rPr>
+          <w:b/>
+        </w:rPr>
+        <w:t>Features that I anticipated would be useful to implement in the future, which informed design decisions:</w:t>
+      </w:r>
+    </w:p>
+    <w:p>
+      <w:pPr>
+        <w:pStyle w:val="ListParagraph"/>
+        <w:numPr>
+          <w:ilvl w:val="0"/>
+          <w:numId w:val="2"/>
+        </w:numPr>
+        <w:spacing w:after="0"/>
+      </w:pPr>
+      <w:r>
+        <w:t>Saving/Loading datasets, domains, functions to and from JSON files</w:t>
+      </w:r>
+    </w:p>
+    <w:p>
+      <w:pPr>
+        <w:pStyle w:val="ListParagraph"/>
+        <w:numPr>
+          <w:ilvl w:val="0"/>
+          <w:numId w:val="2"/>
+        </w:numPr>
+        <w:spacing w:after="0"/>
+      </w:pPr>
+      <w:r>
+        <w:t>Creating multiple plotting windows</w:t>
+      </w:r>
+    </w:p>
+    <w:p>
+      <w:pPr>
+        <w:pStyle w:val="ListParagraph"/>
+        <w:numPr>
+          <w:ilvl w:val="0"/>
+          <w:numId w:val="2"/>
+        </w:numPr>
+        <w:spacing w:after="0"/>
+      </w:pPr>
+      <w:r>
+        <w:t xml:space="preserve">Creating new functions from within the GUI </w:t>
+      </w:r>
+    </w:p>
+    <w:p>
+      <w:pPr>
+        <w:pStyle w:val="ListParagraph"/>
+        <w:numPr>
+          <w:ilvl w:val="0"/>
+          <w:numId w:val="2"/>
+        </w:numPr>
+        <w:spacing w:after="0"/>
+      </w:pPr>
+      <w:r>
+        <w:t>Selecting / highlighting multiple functions at once, and running them all at once on a single domain</w:t>
+      </w:r>
+    </w:p>
+    <w:p>
+      <w:pPr>
+        <w:pStyle w:val="ListParagraph"/>
+        <w:numPr>
+          <w:ilvl w:val="0"/>
+          <w:numId w:val="2"/>
+        </w:numPr>
+        <w:spacing w:after="0"/>
+      </w:pPr>
+      <w:r>
+        <w:t>Selecting / highlighting multiple datasets at once for plotting</w:t>
+      </w:r>
+    </w:p>
+    <w:p>
+      <w:pPr>
+        <w:pStyle w:val="ListParagraph"/>
+        <w:numPr>
+          <w:ilvl w:val="0"/>
+          <w:numId w:val="2"/>
+        </w:numPr>
+        <w:spacing w:after="0"/>
+      </w:pPr>
+      <w:r>
+        <w:t xml:space="preserve">Replace </w:t>
+      </w:r>
+      <w:proofErr w:type="spellStart"/>
+      <w:r>
+        <w:t>ListView</w:t>
+      </w:r>
+      <w:proofErr w:type="spellEnd"/>
+      <w:r>
+        <w:t xml:space="preserve"> of objects with </w:t>
+      </w:r>
+      <w:proofErr w:type="spellStart"/>
+      <w:r>
+        <w:t>TableView</w:t>
+      </w:r>
+      <w:proofErr w:type="spellEnd"/>
+      <w:r>
+        <w:t xml:space="preserve">, where columns have different attributes (name, description, </w:t>
+      </w:r>
+      <w:proofErr w:type="spellStart"/>
+      <w:r>
+        <w:t>etc</w:t>
+      </w:r>
+      <w:proofErr w:type="spellEnd"/>
+      <w:r>
+        <w:t>) instead of just name</w:t>
+      </w:r>
+      <w:r>
+        <w:t xml:space="preserve"> for more visibility of information</w:t>
+      </w:r>
+    </w:p>
+    <w:p>
+      <w:pPr>
+        <w:pStyle w:val="ListParagraph"/>
+        <w:numPr>
+          <w:ilvl w:val="0"/>
+          <w:numId w:val="2"/>
+        </w:numPr>
+        <w:spacing w:after="0"/>
+      </w:pPr>
+      <w:r>
+        <w:t xml:space="preserve">Displaying previous parameter values when a function is modified </w:t>
+      </w:r>
+    </w:p>
+    <w:p>
+      <w:pPr>
+        <w:pStyle w:val="ListParagraph"/>
+        <w:numPr>
+          <w:ilvl w:val="0"/>
+          <w:numId w:val="2"/>
+        </w:numPr>
+        <w:spacing w:after="0"/>
+      </w:pPr>
+      <w:r>
+        <w:t xml:space="preserve">Mathematical operations on datasets (smoothing, FFT, </w:t>
+      </w:r>
+      <w:proofErr w:type="spellStart"/>
+      <w:r>
+        <w:t>etc</w:t>
+      </w:r>
+      <w:proofErr w:type="spellEnd"/>
+      <w:r>
+        <w:t>)</w:t>
+      </w:r>
+    </w:p>
+    <w:p>
+      <w:pPr>
+        <w:pStyle w:val="ListParagraph"/>
+        <w:numPr>
+          <w:ilvl w:val="0"/>
+          <w:numId w:val="2"/>
+        </w:numPr>
+        <w:spacing w:after="0"/>
+      </w:pPr>
+      <w:r>
+        <w:t>Provide methods to ‘update’ datasets to re-evaluate their original function after function parameters have changed, i.e. a “Update all Datasets” button would do this</w:t>
+      </w:r>
+    </w:p>
+    <w:p>
+      <w:pPr>
+        <w:spacing w:after="0"/>
+        <w:rPr>
+          <w:b/>
+        </w:rPr>
+      </w:pPr>
+    </w:p>
+    <w:p>
+      <w:pPr>
+        <w:spacing w:after="0"/>
+      </w:pPr>
+      <w:r>
+        <w:rPr>
+          <w:b/>
+        </w:rPr>
+        <w:t>Class Descriptions &amp; Important Class Methods</w:t>
+      </w:r>
+    </w:p>
+    <w:p>
+      <w:pPr>
+        <w:spacing w:after="0"/>
+      </w:pPr>
+    </w:p>
+    <w:p>
+      <w:pPr>
+        <w:spacing w:after="0"/>
+      </w:pPr>
+      <w:proofErr w:type="spellStart"/>
+      <w:r>
+        <w:t>MainWindow</w:t>
+      </w:r>
+      <w:proofErr w:type="spellEnd"/>
+      <w:r>
+        <w:t>:</w:t>
       </w:r>
     </w:p>
     <w:p>
@@ -138,7 +759,7 @@
         <w:spacing w:after="0"/>
       </w:pPr>
       <w:r>
-        <w:t>List of functions</w:t>
+        <w:t>Sets up UI and button functionality and acts as container for the plotting window, list of functions, and list of datasets</w:t>
       </w:r>
     </w:p>
     <w:p>
@@ -151,7 +772,20 @@
         <w:spacing w:after="0"/>
       </w:pPr>
       <w:r>
-        <w:t>List of datasets</w:t>
+        <w:t xml:space="preserve">Animates status bar on user actions to give system information </w:t>
+      </w:r>
+    </w:p>
+    <w:p>
+      <w:pPr>
+        <w:spacing w:after="0"/>
+      </w:pPr>
+    </w:p>
+    <w:p>
+      <w:pPr>
+        <w:spacing w:after="0"/>
+      </w:pPr>
+      <w:r>
+        <w:t>Parser:</w:t>
       </w:r>
     </w:p>
     <w:p>
@@ -164,7 +798,16 @@
         <w:spacing w:after="0"/>
       </w:pPr>
       <w:r>
-        <w:t>Plotting window</w:t>
+        <w:t xml:space="preserve">Parses json files and returns list of </w:t>
+      </w:r>
+      <w:r>
+        <w:rPr>
+          <w:b/>
+        </w:rPr>
+        <w:t xml:space="preserve">valid </w:t>
+      </w:r>
+      <w:r>
+        <w:t>functions</w:t>
       </w:r>
     </w:p>
     <w:p>
@@ -177,234 +820,26 @@
         <w:spacing w:after="0"/>
       </w:pPr>
       <w:r>
-        <w:t>Domain settings</w:t>
-      </w:r>
-    </w:p>
-    <w:p>
-      <w:pPr>
-        <w:spacing w:after="0"/>
-      </w:pPr>
-    </w:p>
-    <w:p>
-      <w:pPr>
-        <w:spacing w:after="0"/>
-        <w:rPr>
-          <w:b/>
-        </w:rPr>
-      </w:pPr>
-      <w:r>
-        <w:rPr>
-          <w:b/>
-        </w:rPr>
-        <w:t xml:space="preserve">The general flow of </w:t>
-      </w:r>
-      <w:proofErr w:type="gramStart"/>
-      <w:r>
-        <w:rPr>
-          <w:b/>
-        </w:rPr>
-        <w:t>modules  and</w:t>
-      </w:r>
-      <w:proofErr w:type="gramEnd"/>
-      <w:r>
-        <w:rPr>
-          <w:b/>
-        </w:rPr>
-        <w:t xml:space="preserve"> user actions is:</w:t>
-      </w:r>
-    </w:p>
-    <w:p>
-      <w:pPr>
-        <w:spacing w:after="0"/>
-      </w:pPr>
-      <w:r>
-        <w:t>Functions(domain) -&gt; Dataset</w:t>
-      </w:r>
-    </w:p>
-    <w:p>
-      <w:pPr>
-        <w:spacing w:after="0"/>
-      </w:pPr>
-      <w:r>
-        <w:t>Plotter(dataset) -&gt; Plot</w:t>
-      </w:r>
-    </w:p>
-    <w:p>
-      <w:pPr>
-        <w:spacing w:after="0"/>
-      </w:pPr>
-    </w:p>
-    <w:p>
-      <w:pPr>
-        <w:spacing w:after="0"/>
-      </w:pPr>
-      <w:r>
-        <w:t>TODO: Block Diagram describing the flow of information / objects</w:t>
+        <w:t xml:space="preserve">Valid functions defined to have: </w:t>
+      </w:r>
+    </w:p>
+    <w:p>
+      <w:pPr>
+        <w:pStyle w:val="ListParagraph"/>
+        <w:numPr>
+          <w:ilvl w:val="1"/>
+          <w:numId w:val="1"/>
+        </w:numPr>
+        <w:spacing w:after="0"/>
+      </w:pPr>
+      <w:r>
+        <w:t>mathematically executable text that may or may not take two parameters, but contains x</w:t>
       </w:r>
       <w:bookmarkStart w:id="0" w:name="_GoBack"/>
       <w:bookmarkEnd w:id="0"/>
     </w:p>
     <w:p>
       <w:pPr>
-        <w:spacing w:after="0"/>
-      </w:pPr>
-    </w:p>
-    <w:p>
-      <w:pPr>
-        <w:spacing w:after="0"/>
-      </w:pPr>
-      <w:r>
-        <w:t xml:space="preserve">For now, only a single plotting window is viewable at once. Datasets can be added to the plotting window by double-clicking them. The plotting window can also be cleared of all datasets. </w:t>
-      </w:r>
-    </w:p>
-    <w:p>
-      <w:pPr>
-        <w:spacing w:after="0"/>
-      </w:pPr>
-    </w:p>
-    <w:p>
-      <w:pPr>
-        <w:spacing w:after="0"/>
-      </w:pPr>
-      <w:r>
-        <w:t xml:space="preserve">To generate a new dataset, the user can double-click a function and the current domain settings will be used to generate the dataset. Or a user can select / highlight a function and click </w:t>
-      </w:r>
-      <w:r>
-        <w:t>Generate</w:t>
-      </w:r>
-      <w:r>
-        <w:t xml:space="preserve">. </w:t>
-      </w:r>
-    </w:p>
-    <w:p>
-      <w:pPr>
-        <w:pStyle w:val="ListParagraph"/>
-        <w:numPr>
-          <w:ilvl w:val="0"/>
-          <w:numId w:val="1"/>
-        </w:numPr>
-        <w:spacing w:after="0"/>
-      </w:pPr>
-      <w:r>
-        <w:t xml:space="preserve">Future considerations: deleting single data-sets, </w:t>
-      </w:r>
-    </w:p>
-    <w:p>
-      <w:pPr>
-        <w:spacing w:after="0"/>
-      </w:pPr>
-    </w:p>
-    <w:p>
-      <w:pPr>
-        <w:spacing w:after="0"/>
-      </w:pPr>
-      <w:r>
-        <w:t xml:space="preserve">Functions can be loaded and saved to .json files. Users can make new functions via a pop-up dialog that requests certain fields to be filled out, then adds this function object to the list of functions. </w:t>
-      </w:r>
-    </w:p>
-    <w:p>
-      <w:pPr>
-        <w:pStyle w:val="ListParagraph"/>
-        <w:numPr>
-          <w:ilvl w:val="0"/>
-          <w:numId w:val="1"/>
-        </w:numPr>
-        <w:spacing w:after="0"/>
-      </w:pPr>
-      <w:r>
-        <w:t xml:space="preserve">Future considerations: deleting single functions, handling multiple instances of functions. </w:t>
-      </w:r>
-    </w:p>
-    <w:p>
-      <w:pPr>
-        <w:spacing w:after="0"/>
-      </w:pPr>
-    </w:p>
-    <w:p>
-      <w:pPr>
-        <w:spacing w:after="0"/>
-      </w:pPr>
-      <w:r>
-        <w:t>Main Window Class:</w:t>
-      </w:r>
-    </w:p>
-    <w:p>
-      <w:pPr>
-        <w:pStyle w:val="ListParagraph"/>
-        <w:numPr>
-          <w:ilvl w:val="0"/>
-          <w:numId w:val="1"/>
-        </w:numPr>
-        <w:spacing w:after="0"/>
-      </w:pPr>
-      <w:r>
-        <w:t>Sets up UI and button functionality and acts as container for the plotting window, list of functions, and list of datasets</w:t>
-      </w:r>
-    </w:p>
-    <w:p>
-      <w:pPr>
-        <w:pStyle w:val="ListParagraph"/>
-        <w:numPr>
-          <w:ilvl w:val="0"/>
-          <w:numId w:val="1"/>
-        </w:numPr>
-        <w:spacing w:after="0"/>
-      </w:pPr>
-      <w:r>
-        <w:lastRenderedPageBreak/>
-        <w:t xml:space="preserve">Animates status bar on user actions to give system information </w:t>
-      </w:r>
-    </w:p>
-    <w:p>
-      <w:pPr>
-        <w:spacing w:after="0"/>
-      </w:pPr>
-    </w:p>
-    <w:p>
-      <w:pPr>
-        <w:spacing w:after="0"/>
-      </w:pPr>
-      <w:r>
-        <w:t>Parser:</w:t>
-      </w:r>
-    </w:p>
-    <w:p>
-      <w:pPr>
-        <w:pStyle w:val="ListParagraph"/>
-        <w:numPr>
-          <w:ilvl w:val="0"/>
-          <w:numId w:val="1"/>
-        </w:numPr>
-        <w:spacing w:after="0"/>
-      </w:pPr>
-      <w:r>
-        <w:t xml:space="preserve">Parses json files and returns list of </w:t>
-      </w:r>
-      <w:r>
-        <w:rPr>
-          <w:b/>
-        </w:rPr>
-        <w:t xml:space="preserve">valid </w:t>
-      </w:r>
-      <w:r>
-        <w:t>functions</w:t>
-      </w:r>
-    </w:p>
-    <w:p>
-      <w:pPr>
-        <w:pStyle w:val="ListParagraph"/>
-        <w:numPr>
-          <w:ilvl w:val="0"/>
-          <w:numId w:val="1"/>
-        </w:numPr>
-        <w:spacing w:after="0"/>
-      </w:pPr>
-      <w:r>
-        <w:t xml:space="preserve">Valid functions defined to have: </w:t>
-      </w:r>
-    </w:p>
-    <w:p>
-      <w:pPr>
         <w:pStyle w:val="ListParagraph"/>
         <w:numPr>
           <w:ilvl w:val="1"/>
@@ -413,7 +848,54 @@
         <w:spacing w:after="0"/>
       </w:pPr>
       <w:r>
-        <w:t>mathematically executable text that may or may not take two parameters, but contains x</w:t>
+        <w:t>name</w:t>
+      </w:r>
+    </w:p>
+    <w:p>
+      <w:pPr>
+        <w:pStyle w:val="ListParagraph"/>
+        <w:numPr>
+          <w:ilvl w:val="0"/>
+          <w:numId w:val="1"/>
+        </w:numPr>
+        <w:spacing w:after="0"/>
+      </w:pPr>
+      <w:r>
+        <w:t xml:space="preserve">Parser will generate name if necessary, </w:t>
+      </w:r>
+      <w:proofErr w:type="gramStart"/>
+      <w:r>
+        <w:t>and also</w:t>
+      </w:r>
+      <w:proofErr w:type="gramEnd"/>
+      <w:r>
+        <w:t xml:space="preserve"> notes about the function if description is missing</w:t>
+      </w:r>
+    </w:p>
+    <w:p>
+      <w:pPr>
+        <w:pStyle w:val="ListParagraph"/>
+        <w:numPr>
+          <w:ilvl w:val="0"/>
+          <w:numId w:val="1"/>
+        </w:numPr>
+        <w:spacing w:after="0"/>
+      </w:pPr>
+      <w:r>
+        <w:t>Parser automatically adds two zero parameters A and B if none are present in the function definition to functions</w:t>
+      </w:r>
+    </w:p>
+    <w:p>
+      <w:pPr>
+        <w:pStyle w:val="ListParagraph"/>
+        <w:numPr>
+          <w:ilvl w:val="0"/>
+          <w:numId w:val="1"/>
+        </w:numPr>
+        <w:spacing w:after="0"/>
+      </w:pPr>
+      <w:r>
+        <w:t>Annotates warnings and info about functions as it processes them, including:</w:t>
       </w:r>
     </w:p>
     <w:p>
@@ -426,7 +908,7 @@
         <w:spacing w:after="0"/>
       </w:pPr>
       <w:r>
-        <w:t>name</w:t>
+        <w:t>Missing descriptions, unbounded at origin, un-importable functions</w:t>
       </w:r>
     </w:p>
     <w:p>
@@ -438,16 +920,43 @@
         </w:numPr>
         <w:spacing w:after="0"/>
       </w:pPr>
-      <w:r>
-        <w:t xml:space="preserve">Parser will generate name if necessary, </w:t>
-      </w:r>
-      <w:proofErr w:type="gramStart"/>
-      <w:r>
-        <w:t>and also</w:t>
-      </w:r>
-      <w:proofErr w:type="gramEnd"/>
-      <w:r>
-        <w:t xml:space="preserve"> notes about the function if description is missing</w:t>
+      <w:proofErr w:type="spellStart"/>
+      <w:r>
+        <w:rPr>
+          <w:u w:val="single"/>
+        </w:rPr>
+        <w:t>Parser.returnFunction</w:t>
+      </w:r>
+      <w:proofErr w:type="spellEnd"/>
+      <w:r>
+        <w:t xml:space="preserve">: </w:t>
+      </w:r>
+      <w:r>
+        <w:t xml:space="preserve"> </w:t>
+      </w:r>
+      <w:r>
+        <w:t xml:space="preserve">Returns objects that implement the abstract base class </w:t>
+      </w:r>
+      <w:proofErr w:type="spellStart"/>
+      <w:r>
+        <w:t>TwoParameterFunction</w:t>
+      </w:r>
+      <w:proofErr w:type="spellEnd"/>
+      <w:r>
+        <w:t>, i.e. dynamically generates classes</w:t>
+      </w:r>
+    </w:p>
+    <w:p>
+      <w:pPr>
+        <w:spacing w:after="0"/>
+      </w:pPr>
+    </w:p>
+    <w:p>
+      <w:pPr>
+        <w:spacing w:after="0"/>
+      </w:pPr>
+      <w:r>
+        <w:t>Functions:</w:t>
       </w:r>
     </w:p>
     <w:p>
@@ -460,7 +969,15 @@
         <w:spacing w:after="0"/>
       </w:pPr>
       <w:r>
-        <w:t>Parser automatically adds two zero parameters A and B if none are present in the function definition to functions</w:t>
+        <w:t xml:space="preserve">Implement </w:t>
+      </w:r>
+      <w:proofErr w:type="spellStart"/>
+      <w:r>
+        <w:t>TwoParameterFunction</w:t>
+      </w:r>
+      <w:proofErr w:type="spellEnd"/>
+      <w:r>
+        <w:t xml:space="preserve"> base class</w:t>
       </w:r>
     </w:p>
     <w:p>
@@ -473,13 +990,37 @@
         <w:spacing w:after="0"/>
       </w:pPr>
       <w:r>
-        <w:t xml:space="preserve">Returns objects that implement the abstract base class </w:t>
+        <w:t>Protected setter and getter methods for parameters A and B</w:t>
+      </w:r>
+    </w:p>
+    <w:p>
+      <w:pPr>
+        <w:pStyle w:val="ListParagraph"/>
+        <w:numPr>
+          <w:ilvl w:val="0"/>
+          <w:numId w:val="1"/>
+        </w:numPr>
+        <w:spacing w:after="0"/>
+      </w:pPr>
+      <w:r>
+        <w:t xml:space="preserve">Can take in a single value or a </w:t>
       </w:r>
       <w:proofErr w:type="spellStart"/>
       <w:r>
-        <w:t>TwoParameterFunction</w:t>
+        <w:t>numpy</w:t>
       </w:r>
       <w:proofErr w:type="spellEnd"/>
+      <w:r>
+        <w:t xml:space="preserve"> array and return a </w:t>
+      </w:r>
+      <w:proofErr w:type="spellStart"/>
+      <w:r>
+        <w:t>numpy</w:t>
+      </w:r>
+      <w:proofErr w:type="spellEnd"/>
+      <w:r>
+        <w:t xml:space="preserve"> array </w:t>
+      </w:r>
     </w:p>
     <w:p>
       <w:pPr>
@@ -491,33 +1032,33 @@
         <w:spacing w:after="0"/>
       </w:pPr>
       <w:r>
-        <w:t>Annotates warnings and info about functions as it processes them, including:</w:t>
-      </w:r>
-    </w:p>
-    <w:p>
-      <w:pPr>
-        <w:pStyle w:val="ListParagraph"/>
-        <w:numPr>
-          <w:ilvl w:val="1"/>
+        <w:t>Store values for A and B, and optional description text</w:t>
+      </w:r>
+    </w:p>
+    <w:p>
+      <w:pPr>
+        <w:pStyle w:val="ListParagraph"/>
+        <w:numPr>
+          <w:ilvl w:val="0"/>
           <w:numId w:val="1"/>
         </w:numPr>
         <w:spacing w:after="0"/>
       </w:pPr>
       <w:r>
-        <w:t>Missing descriptions, unbounded at origin, un-importable functions</w:t>
-      </w:r>
-    </w:p>
-    <w:p>
-      <w:pPr>
-        <w:spacing w:after="0"/>
-      </w:pPr>
-    </w:p>
-    <w:p>
-      <w:pPr>
-        <w:spacing w:after="0"/>
-      </w:pPr>
-      <w:r>
-        <w:t>Functions:</w:t>
+        <w:t>Default initialization to prevent user-error in defining new functions from breaking program</w:t>
+      </w:r>
+    </w:p>
+    <w:p>
+      <w:pPr>
+        <w:spacing w:after="0"/>
+      </w:pPr>
+    </w:p>
+    <w:p>
+      <w:pPr>
+        <w:spacing w:after="0"/>
+      </w:pPr>
+      <w:r>
+        <w:t>Datasets:</w:t>
       </w:r>
     </w:p>
     <w:p>
@@ -530,15 +1071,45 @@
         <w:spacing w:after="0"/>
       </w:pPr>
       <w:r>
-        <w:t xml:space="preserve">Implement </w:t>
+        <w:t>Name generated automatically from function names and current domain settings</w:t>
+      </w:r>
+    </w:p>
+    <w:p>
+      <w:pPr>
+        <w:pStyle w:val="ListParagraph"/>
+        <w:numPr>
+          <w:ilvl w:val="0"/>
+          <w:numId w:val="1"/>
+        </w:numPr>
+        <w:spacing w:after="0"/>
+      </w:pPr>
+      <w:r>
+        <w:t>Contain two private fields, _</w:t>
       </w:r>
       <w:proofErr w:type="spellStart"/>
       <w:r>
-        <w:t>TwoParameterFunction</w:t>
+        <w:t>xvals</w:t>
       </w:r>
       <w:proofErr w:type="spellEnd"/>
       <w:r>
-        <w:t xml:space="preserve"> base class</w:t>
+        <w:t xml:space="preserve"> and _</w:t>
+      </w:r>
+      <w:r>
+        <w:t>yvals</w:t>
+      </w:r>
+      <w:r>
+        <w:t xml:space="preserve"> which are </w:t>
+      </w:r>
+      <w:proofErr w:type="spellStart"/>
+      <w:r>
+        <w:t>numpy</w:t>
+      </w:r>
+      <w:proofErr w:type="spellEnd"/>
+      <w:r>
+        <w:t xml:space="preserve"> arrays of the same length</w:t>
+      </w:r>
+      <w:r>
+        <w:t xml:space="preserve"> that are accessed through getters.</w:t>
       </w:r>
     </w:p>
     <w:p>
@@ -551,7 +1122,7 @@
         <w:spacing w:after="0"/>
       </w:pPr>
       <w:r>
-        <w:t>Protected setter and getter methods for parameters A and B</w:t>
+        <w:t>Two public fields, name and timestamp created</w:t>
       </w:r>
     </w:p>
     <w:p>
@@ -564,215 +1135,90 @@
         <w:spacing w:after="0"/>
       </w:pPr>
       <w:r>
-        <w:t xml:space="preserve">Can take in a single value or a </w:t>
+        <w:t xml:space="preserve">Future considerations: handling of </w:t>
       </w:r>
       <w:proofErr w:type="spellStart"/>
       <w:r>
-        <w:t>numpy</w:t>
+        <w:t>NaN</w:t>
       </w:r>
       <w:proofErr w:type="spellEnd"/>
       <w:r>
-        <w:t xml:space="preserve"> array and return a </w:t>
+        <w:t xml:space="preserve"> values within the datasets, having functions that could zero-pad, smooth datasets, return discrete derivatives, generate interpolating functions over larger domains</w:t>
+      </w:r>
+    </w:p>
+    <w:p>
+      <w:pPr>
+        <w:spacing w:after="0"/>
+      </w:pPr>
+    </w:p>
+    <w:p>
+      <w:pPr>
+        <w:spacing w:after="0"/>
+      </w:pPr>
+      <w:r>
+        <w:t>Domain:</w:t>
+      </w:r>
+    </w:p>
+    <w:p>
+      <w:pPr>
+        <w:pStyle w:val="ListParagraph"/>
+        <w:numPr>
+          <w:ilvl w:val="0"/>
+          <w:numId w:val="1"/>
+        </w:numPr>
+        <w:spacing w:after="0"/>
+      </w:pPr>
+      <w:r>
+        <w:t>Takes a start and stop and step-size</w:t>
+      </w:r>
+    </w:p>
+    <w:p>
+      <w:pPr>
+        <w:pStyle w:val="ListParagraph"/>
+        <w:numPr>
+          <w:ilvl w:val="0"/>
+          <w:numId w:val="1"/>
+        </w:numPr>
+        <w:spacing w:after="0"/>
+      </w:pPr>
+      <w:r>
+        <w:t>Returns with</w:t>
+      </w:r>
+      <w:r>
+        <w:t xml:space="preserve"> different samplings, i.e. linear-spaced, </w:t>
+      </w:r>
+      <w:r>
+        <w:t xml:space="preserve">uniform random, </w:t>
+      </w:r>
+      <w:r>
+        <w:t xml:space="preserve">exponential, </w:t>
       </w:r>
       <w:proofErr w:type="spellStart"/>
       <w:r>
-        <w:t>numpy</w:t>
+        <w:t>Chebyeshev</w:t>
       </w:r>
       <w:proofErr w:type="spellEnd"/>
       <w:r>
-        <w:t xml:space="preserve"> array along </w:t>
-      </w:r>
-    </w:p>
-    <w:p>
-      <w:pPr>
-        <w:pStyle w:val="ListParagraph"/>
-        <w:numPr>
-          <w:ilvl w:val="0"/>
-          <w:numId w:val="1"/>
-        </w:numPr>
-        <w:spacing w:after="0"/>
-      </w:pPr>
-      <w:r>
-        <w:t>Store values for A and B, and optional description text</w:t>
-      </w:r>
-    </w:p>
-    <w:p>
-      <w:pPr>
-        <w:pStyle w:val="ListParagraph"/>
-        <w:numPr>
-          <w:ilvl w:val="0"/>
-          <w:numId w:val="1"/>
-        </w:numPr>
-        <w:spacing w:after="0"/>
-      </w:pPr>
-      <w:r>
-        <w:t xml:space="preserve">Future considerations: current implementation relies on Equation library’s Expression object, which has well-defined scope and </w:t>
-      </w:r>
-      <w:proofErr w:type="gramStart"/>
-      <w:r>
-        <w:t>properties</w:t>
-      </w:r>
-      <w:proofErr w:type="gramEnd"/>
-      <w:r>
-        <w:t xml:space="preserve"> but our program should container-</w:t>
+        <w:t xml:space="preserve">, </w:t>
       </w:r>
       <w:proofErr w:type="spellStart"/>
       <w:r>
-        <w:t>ize</w:t>
+        <w:t>etc</w:t>
       </w:r>
       <w:proofErr w:type="spellEnd"/>
-      <w:r>
-        <w:t xml:space="preserve"> this more for safety (i.e. Expression object not fully explored in-depth)</w:t>
-      </w:r>
-    </w:p>
-    <w:p>
-      <w:pPr>
-        <w:spacing w:after="0"/>
-      </w:pPr>
-    </w:p>
-    <w:p>
-      <w:pPr>
-        <w:spacing w:after="0"/>
-      </w:pPr>
-      <w:r>
-        <w:t>Datasets:</w:t>
-      </w:r>
-    </w:p>
-    <w:p>
-      <w:pPr>
-        <w:pStyle w:val="ListParagraph"/>
-        <w:numPr>
-          <w:ilvl w:val="0"/>
-          <w:numId w:val="1"/>
-        </w:numPr>
-        <w:spacing w:after="0"/>
-      </w:pPr>
-      <w:r>
-        <w:t>Name generated automatically from function names and current domain settings</w:t>
-      </w:r>
-    </w:p>
-    <w:p>
-      <w:pPr>
-        <w:pStyle w:val="ListParagraph"/>
-        <w:numPr>
-          <w:ilvl w:val="0"/>
-          <w:numId w:val="1"/>
-        </w:numPr>
-        <w:spacing w:after="0"/>
-      </w:pPr>
-      <w:r>
-        <w:t xml:space="preserve">Contain two private fields, _domain and _range which are </w:t>
-      </w:r>
-      <w:proofErr w:type="spellStart"/>
-      <w:r>
-        <w:t>numpy</w:t>
-      </w:r>
-      <w:proofErr w:type="spellEnd"/>
-      <w:r>
-        <w:t xml:space="preserve"> arrays of the same length</w:t>
-      </w:r>
-    </w:p>
-    <w:p>
-      <w:pPr>
-        <w:pStyle w:val="ListParagraph"/>
-        <w:numPr>
-          <w:ilvl w:val="0"/>
-          <w:numId w:val="1"/>
-        </w:numPr>
-        <w:spacing w:after="0"/>
-      </w:pPr>
-      <w:r>
-        <w:t>Two public fields, name and timestamp created</w:t>
-      </w:r>
-    </w:p>
-    <w:p>
-      <w:pPr>
-        <w:pStyle w:val="ListParagraph"/>
-        <w:numPr>
-          <w:ilvl w:val="0"/>
-          <w:numId w:val="1"/>
-        </w:numPr>
-        <w:spacing w:after="0"/>
-      </w:pPr>
-      <w:r>
-        <w:t xml:space="preserve">Future considerations: handling of </w:t>
-      </w:r>
-      <w:proofErr w:type="spellStart"/>
-      <w:r>
-        <w:t>NaN</w:t>
-      </w:r>
-      <w:proofErr w:type="spellEnd"/>
-      <w:r>
-        <w:t xml:space="preserve"> values within the datasets, having functions that could zero-pad, smooth datasets, return discrete derivatives, generate interpolating functions over larger domains</w:t>
-      </w:r>
-    </w:p>
-    <w:p>
-      <w:pPr>
-        <w:spacing w:after="0"/>
-      </w:pPr>
-    </w:p>
-    <w:p>
-      <w:pPr>
-        <w:spacing w:after="0"/>
-      </w:pPr>
-      <w:r>
-        <w:t>Domain:</w:t>
-      </w:r>
-    </w:p>
-    <w:p>
-      <w:pPr>
-        <w:pStyle w:val="ListParagraph"/>
-        <w:numPr>
-          <w:ilvl w:val="0"/>
-          <w:numId w:val="1"/>
-        </w:numPr>
-        <w:spacing w:after="0"/>
-      </w:pPr>
-      <w:r>
-        <w:t>Takes a start and stop and step-size</w:t>
-      </w:r>
-    </w:p>
-    <w:p>
-      <w:pPr>
-        <w:pStyle w:val="ListParagraph"/>
-        <w:numPr>
-          <w:ilvl w:val="0"/>
-          <w:numId w:val="1"/>
-        </w:numPr>
-        <w:spacing w:after="0"/>
-      </w:pPr>
-      <w:r>
-        <w:t xml:space="preserve">Should be able to return different samplings, i.e. linear-spaced, exponential, </w:t>
-      </w:r>
-      <w:proofErr w:type="spellStart"/>
-      <w:r>
-        <w:t>Chebyeshev</w:t>
-      </w:r>
-      <w:proofErr w:type="spellEnd"/>
-      <w:r>
-        <w:t xml:space="preserve">, </w:t>
-      </w:r>
-      <w:proofErr w:type="spellStart"/>
-      <w:r>
-        <w:t>etc</w:t>
-      </w:r>
-      <w:proofErr w:type="spellEnd"/>
-      <w:r>
-        <w:t>, with number of sample points always equal to (stop-start)/step</w:t>
-      </w:r>
-    </w:p>
-    <w:p>
-      <w:pPr>
-        <w:spacing w:after="0"/>
-      </w:pPr>
-    </w:p>
-    <w:p>
-      <w:pPr>
-        <w:spacing w:after="0"/>
-      </w:pPr>
-    </w:p>
-    <w:p/>
+    </w:p>
+    <w:p>
+      <w:pPr>
+        <w:spacing w:after="0"/>
+      </w:pPr>
+    </w:p>
+    <w:p>
+      <w:r>
+        <w:t xml:space="preserve"> </w:t>
+      </w:r>
+    </w:p>
     <w:sectPr>
+      <w:headerReference w:type="default" r:id="rId9"/>
       <w:pgSz w:w="12240" w:h="15840"/>
       <w:pgMar w:top="1440" w:right="1440" w:bottom="1440" w:left="1440" w:header="708" w:footer="708" w:gutter="0"/>
       <w:cols w:space="708"/>
@@ -780,6 +1226,69 @@
     </w:sectPr>
   </w:body>
 </w:document>
+</file>
+
+<file path=word/endnotes.xml><?xml version="1.0" encoding="utf-8"?>
+<w:endnotes xmlns:wpc="http://schemas.microsoft.com/office/word/2010/wordprocessingCanvas" xmlns:cx="http://schemas.microsoft.com/office/drawing/2014/chartex" xmlns:cx1="http://schemas.microsoft.com/office/drawing/2015/9/8/chartex" xmlns:cx2="http://schemas.microsoft.com/office/drawing/2015/10/21/chartex" xmlns:cx3="http://schemas.microsoft.com/office/drawing/2016/5/9/chartex" xmlns:cx4="http://schemas.microsoft.com/office/drawing/2016/5/10/chartex" xmlns:cx5="http://schemas.microsoft.com/office/drawing/2016/5/11/chartex" xmlns:cx6="http://schemas.microsoft.com/office/drawing/2016/5/12/chartex" xmlns:cx7="http://schemas.microsoft.com/office/drawing/2016/5/13/chartex" xmlns:cx8="http://schemas.microsoft.com/office/drawing/2016/5/14/chartex" xmlns:mc="http://schemas.openxmlformats.org/markup-compatibility/2006" xmlns:aink="http://schemas.microsoft.com/office/drawing/2016/ink" xmlns:am3d="http://schemas.microsoft.com/office/drawing/2017/model3d" xmlns:o="urn:schemas-microsoft-com:office:office" xmlns:r="http://schemas.openxmlformats.org/officeDocument/2006/relationships" xmlns:m="http://schemas.openxmlformats.org/officeDocument/2006/math" xmlns:v="urn:schemas-microsoft-com:vml" xmlns:wp14="http://schemas.microsoft.com/office/word/2010/wordprocessingDrawing" xmlns:wp="http://schemas.openxmlformats.org/drawingml/2006/wordprocessingDrawing" xmlns:w10="urn:schemas-microsoft-com:office:word" xmlns:w="http://schemas.openxmlformats.org/wordprocessingml/2006/main" xmlns:w14="http://schemas.microsoft.com/office/word/2010/wordml" xmlns:w15="http://schemas.microsoft.com/office/word/2012/wordml" xmlns:w16cid="http://schemas.microsoft.com/office/word/2016/wordml/cid" xmlns:w16se="http://schemas.microsoft.com/office/word/2015/wordml/symex" xmlns:wpg="http://schemas.microsoft.com/office/word/2010/wordprocessingGroup" xmlns:wpi="http://schemas.microsoft.com/office/word/2010/wordprocessingInk" xmlns:wne="http://schemas.microsoft.com/office/word/2006/wordml" xmlns:wps="http://schemas.microsoft.com/office/word/2010/wordprocessingShape" mc:Ignorable="w14 w15 w16se w16cid wp14">
+  <w:endnote w:type="separator" w:id="-1">
+    <w:p>
+      <w:pPr>
+        <w:spacing w:after="0" w:line="240" w:lineRule="auto"/>
+      </w:pPr>
+      <w:r>
+        <w:separator/>
+      </w:r>
+    </w:p>
+  </w:endnote>
+  <w:endnote w:type="continuationSeparator" w:id="0">
+    <w:p>
+      <w:pPr>
+        <w:spacing w:after="0" w:line="240" w:lineRule="auto"/>
+      </w:pPr>
+      <w:r>
+        <w:continuationSeparator/>
+      </w:r>
+    </w:p>
+  </w:endnote>
+</w:endnotes>
+</file>
+
+<file path=word/footnotes.xml><?xml version="1.0" encoding="utf-8"?>
+<w:footnotes xmlns:wpc="http://schemas.microsoft.com/office/word/2010/wordprocessingCanvas" xmlns:cx="http://schemas.microsoft.com/office/drawing/2014/chartex" xmlns:cx1="http://schemas.microsoft.com/office/drawing/2015/9/8/chartex" xmlns:cx2="http://schemas.microsoft.com/office/drawing/2015/10/21/chartex" xmlns:cx3="http://schemas.microsoft.com/office/drawing/2016/5/9/chartex" xmlns:cx4="http://schemas.microsoft.com/office/drawing/2016/5/10/chartex" xmlns:cx5="http://schemas.microsoft.com/office/drawing/2016/5/11/chartex" xmlns:cx6="http://schemas.microsoft.com/office/drawing/2016/5/12/chartex" xmlns:cx7="http://schemas.microsoft.com/office/drawing/2016/5/13/chartex" xmlns:cx8="http://schemas.microsoft.com/office/drawing/2016/5/14/chartex" xmlns:mc="http://schemas.openxmlformats.org/markup-compatibility/2006" xmlns:aink="http://schemas.microsoft.com/office/drawing/2016/ink" xmlns:am3d="http://schemas.microsoft.com/office/drawing/2017/model3d" xmlns:o="urn:schemas-microsoft-com:office:office" xmlns:r="http://schemas.openxmlformats.org/officeDocument/2006/relationships" xmlns:m="http://schemas.openxmlformats.org/officeDocument/2006/math" xmlns:v="urn:schemas-microsoft-com:vml" xmlns:wp14="http://schemas.microsoft.com/office/word/2010/wordprocessingDrawing" xmlns:wp="http://schemas.openxmlformats.org/drawingml/2006/wordprocessingDrawing" xmlns:w10="urn:schemas-microsoft-com:office:word" xmlns:w="http://schemas.openxmlformats.org/wordprocessingml/2006/main" xmlns:w14="http://schemas.microsoft.com/office/word/2010/wordml" xmlns:w15="http://schemas.microsoft.com/office/word/2012/wordml" xmlns:w16cid="http://schemas.microsoft.com/office/word/2016/wordml/cid" xmlns:w16se="http://schemas.microsoft.com/office/word/2015/wordml/symex" xmlns:wpg="http://schemas.microsoft.com/office/word/2010/wordprocessingGroup" xmlns:wpi="http://schemas.microsoft.com/office/word/2010/wordprocessingInk" xmlns:wne="http://schemas.microsoft.com/office/word/2006/wordml" xmlns:wps="http://schemas.microsoft.com/office/word/2010/wordprocessingShape" mc:Ignorable="w14 w15 w16se w16cid wp14">
+  <w:footnote w:type="separator" w:id="-1">
+    <w:p>
+      <w:pPr>
+        <w:spacing w:after="0" w:line="240" w:lineRule="auto"/>
+      </w:pPr>
+      <w:r>
+        <w:separator/>
+      </w:r>
+    </w:p>
+  </w:footnote>
+  <w:footnote w:type="continuationSeparator" w:id="0">
+    <w:p>
+      <w:pPr>
+        <w:spacing w:after="0" w:line="240" w:lineRule="auto"/>
+      </w:pPr>
+      <w:r>
+        <w:continuationSeparator/>
+      </w:r>
+    </w:p>
+  </w:footnote>
+</w:footnotes>
+</file>
+
+<file path=word/header1.xml><?xml version="1.0" encoding="utf-8"?>
+<w:hdr xmlns:wpc="http://schemas.microsoft.com/office/word/2010/wordprocessingCanvas" xmlns:cx="http://schemas.microsoft.com/office/drawing/2014/chartex" xmlns:cx1="http://schemas.microsoft.com/office/drawing/2015/9/8/chartex" xmlns:cx2="http://schemas.microsoft.com/office/drawing/2015/10/21/chartex" xmlns:cx3="http://schemas.microsoft.com/office/drawing/2016/5/9/chartex" xmlns:cx4="http://schemas.microsoft.com/office/drawing/2016/5/10/chartex" xmlns:cx5="http://schemas.microsoft.com/office/drawing/2016/5/11/chartex" xmlns:cx6="http://schemas.microsoft.com/office/drawing/2016/5/12/chartex" xmlns:cx7="http://schemas.microsoft.com/office/drawing/2016/5/13/chartex" xmlns:cx8="http://schemas.microsoft.com/office/drawing/2016/5/14/chartex" xmlns:mc="http://schemas.openxmlformats.org/markup-compatibility/2006" xmlns:aink="http://schemas.microsoft.com/office/drawing/2016/ink" xmlns:am3d="http://schemas.microsoft.com/office/drawing/2017/model3d" xmlns:o="urn:schemas-microsoft-com:office:office" xmlns:r="http://schemas.openxmlformats.org/officeDocument/2006/relationships" xmlns:m="http://schemas.openxmlformats.org/officeDocument/2006/math" xmlns:v="urn:schemas-microsoft-com:vml" xmlns:wp14="http://schemas.microsoft.com/office/word/2010/wordprocessingDrawing" xmlns:wp="http://schemas.openxmlformats.org/drawingml/2006/wordprocessingDrawing" xmlns:w10="urn:schemas-microsoft-com:office:word" xmlns:w="http://schemas.openxmlformats.org/wordprocessingml/2006/main" xmlns:w14="http://schemas.microsoft.com/office/word/2010/wordml" xmlns:w15="http://schemas.microsoft.com/office/word/2012/wordml" xmlns:w16cid="http://schemas.microsoft.com/office/word/2016/wordml/cid" xmlns:w16se="http://schemas.microsoft.com/office/word/2015/wordml/symex" xmlns:wpg="http://schemas.microsoft.com/office/word/2010/wordprocessingGroup" xmlns:wpi="http://schemas.microsoft.com/office/word/2010/wordprocessingInk" xmlns:wne="http://schemas.microsoft.com/office/word/2006/wordml" xmlns:wps="http://schemas.microsoft.com/office/word/2010/wordprocessingShape" mc:Ignorable="w14 w15 w16se w16cid wp14">
+  <w:p>
+    <w:pPr>
+      <w:pStyle w:val="Header"/>
+    </w:pPr>
+    <w:r>
+      <w:t>Author: Andrew Cote</w:t>
+    </w:r>
+  </w:p>
+</w:hdr>
 </file>
 
 <file path=word/numbering.xml><?xml version="1.0" encoding="utf-8"?>
@@ -1140,6 +1649,7 @@
     <w:lsdException w:name="HTML Sample" w:semiHidden="1" w:unhideWhenUsed="1"/>
     <w:lsdException w:name="HTML Typewriter" w:semiHidden="1" w:unhideWhenUsed="1"/>
     <w:lsdException w:name="HTML Variable" w:semiHidden="1" w:unhideWhenUsed="1"/>
+    <w:lsdException w:name="Normal Table" w:semiHidden="1" w:unhideWhenUsed="1"/>
     <w:lsdException w:name="annotation subject" w:semiHidden="1" w:unhideWhenUsed="1"/>
     <w:lsdException w:name="No List" w:semiHidden="1" w:unhideWhenUsed="1"/>
     <w:lsdException w:name="Outline List 1" w:semiHidden="1" w:unhideWhenUsed="1"/>
@@ -1186,8 +1696,10 @@
     <w:lsdException w:name="Table Subtle 2" w:semiHidden="1" w:unhideWhenUsed="1"/>
     <w:lsdException w:name="Table Web 1" w:semiHidden="1" w:unhideWhenUsed="1"/>
     <w:lsdException w:name="Table Web 2" w:semiHidden="1" w:unhideWhenUsed="1"/>
+    <w:lsdException w:name="Table Web 3" w:semiHidden="1" w:unhideWhenUsed="1"/>
     <w:lsdException w:name="Balloon Text" w:semiHidden="1" w:unhideWhenUsed="1"/>
     <w:lsdException w:name="Table Grid" w:uiPriority="39"/>
+    <w:lsdException w:name="Table Theme" w:semiHidden="1" w:unhideWhenUsed="1"/>
     <w:lsdException w:name="Placeholder Text" w:semiHidden="1"/>
     <w:lsdException w:name="No Spacing" w:uiPriority="1" w:qFormat="1"/>
     <w:lsdException w:name="Light Shading" w:uiPriority="60"/>
@@ -1450,6 +1962,80 @@
       <w:ind w:left="720"/>
       <w:contextualSpacing/>
     </w:pPr>
+  </w:style>
+  <w:style w:type="paragraph" w:styleId="BalloonText">
+    <w:name w:val="Balloon Text"/>
+    <w:basedOn w:val="Normal"/>
+    <w:link w:val="BalloonTextChar"/>
+    <w:uiPriority w:val="99"/>
+    <w:semiHidden/>
+    <w:unhideWhenUsed/>
+    <w:rsid w:val="00D76A64"/>
+    <w:pPr>
+      <w:spacing w:after="0" w:line="240" w:lineRule="auto"/>
+    </w:pPr>
+    <w:rPr>
+      <w:rFonts w:ascii="Segoe UI" w:hAnsi="Segoe UI" w:cs="Segoe UI"/>
+      <w:sz w:val="18"/>
+      <w:szCs w:val="18"/>
+    </w:rPr>
+  </w:style>
+  <w:style w:type="character" w:customStyle="1" w:styleId="BalloonTextChar">
+    <w:name w:val="Balloon Text Char"/>
+    <w:basedOn w:val="DefaultParagraphFont"/>
+    <w:link w:val="BalloonText"/>
+    <w:uiPriority w:val="99"/>
+    <w:semiHidden/>
+    <w:rsid w:val="00D76A64"/>
+    <w:rPr>
+      <w:rFonts w:ascii="Segoe UI" w:hAnsi="Segoe UI" w:cs="Segoe UI"/>
+      <w:sz w:val="18"/>
+      <w:szCs w:val="18"/>
+    </w:rPr>
+  </w:style>
+  <w:style w:type="paragraph" w:styleId="Header">
+    <w:name w:val="header"/>
+    <w:basedOn w:val="Normal"/>
+    <w:link w:val="HeaderChar"/>
+    <w:uiPriority w:val="99"/>
+    <w:unhideWhenUsed/>
+    <w:rsid w:val="00A355DB"/>
+    <w:pPr>
+      <w:tabs>
+        <w:tab w:val="center" w:pos="4680"/>
+        <w:tab w:val="right" w:pos="9360"/>
+      </w:tabs>
+      <w:spacing w:after="0" w:line="240" w:lineRule="auto"/>
+    </w:pPr>
+  </w:style>
+  <w:style w:type="character" w:customStyle="1" w:styleId="HeaderChar">
+    <w:name w:val="Header Char"/>
+    <w:basedOn w:val="DefaultParagraphFont"/>
+    <w:link w:val="Header"/>
+    <w:uiPriority w:val="99"/>
+    <w:rsid w:val="00A355DB"/>
+  </w:style>
+  <w:style w:type="paragraph" w:styleId="Footer">
+    <w:name w:val="footer"/>
+    <w:basedOn w:val="Normal"/>
+    <w:link w:val="FooterChar"/>
+    <w:uiPriority w:val="99"/>
+    <w:unhideWhenUsed/>
+    <w:rsid w:val="00A355DB"/>
+    <w:pPr>
+      <w:tabs>
+        <w:tab w:val="center" w:pos="4680"/>
+        <w:tab w:val="right" w:pos="9360"/>
+      </w:tabs>
+      <w:spacing w:after="0" w:line="240" w:lineRule="auto"/>
+    </w:pPr>
+  </w:style>
+  <w:style w:type="character" w:customStyle="1" w:styleId="FooterChar">
+    <w:name w:val="Footer Char"/>
+    <w:basedOn w:val="DefaultParagraphFont"/>
+    <w:link w:val="Footer"/>
+    <w:uiPriority w:val="99"/>
+    <w:rsid w:val="00A355DB"/>
   </w:style>
 </w:styles>
 </file>

</xml_diff>